<commit_message>
Database amd dataset creation
</commit_message>
<xml_diff>
--- a/Résumé_séances.docx
+++ b/Résumé_séances.docx
@@ -12,841 +12,836 @@
         <w:rPr>
           <w:lang w:val="fr-CH"/>
         </w:rPr>
-        <w:t>Mardi 3/</w:t>
+        <w:t>Mardi 3/10:</w:t>
+      </w:r>
+    </w:p>
+    <w:p>
+      <w:pPr>
+        <w:pStyle w:val="Paragraphedeliste"/>
+        <w:numPr>
+          <w:ilvl w:val="0"/>
+          <w:numId w:val="1"/>
+        </w:numPr>
+        <w:rPr>
+          <w:lang w:val="fr-CH"/>
+        </w:rPr>
+      </w:pPr>
+      <w:r>
+        <w:rPr>
+          <w:lang w:val="fr-CH"/>
+        </w:rPr>
+        <w:t>Scikit Learn / Image</w:t>
+      </w:r>
+    </w:p>
+    <w:p>
+      <w:pPr>
+        <w:pStyle w:val="Paragraphedeliste"/>
+        <w:numPr>
+          <w:ilvl w:val="0"/>
+          <w:numId w:val="1"/>
+        </w:numPr>
+        <w:rPr>
+          <w:lang w:val="fr-CH"/>
+        </w:rPr>
+      </w:pPr>
+      <w:r>
+        <w:rPr>
+          <w:lang w:val="fr-CH"/>
+        </w:rPr>
+        <w:t>FIJI : Color histogram, color inspector 3D</w:t>
+      </w:r>
+    </w:p>
+    <w:p>
+      <w:pPr>
+        <w:pStyle w:val="Paragraphedeliste"/>
+        <w:numPr>
+          <w:ilvl w:val="0"/>
+          <w:numId w:val="1"/>
+        </w:numPr>
+        <w:rPr>
+          <w:lang w:val="fr-CH"/>
+        </w:rPr>
+      </w:pPr>
+      <w:r>
+        <w:rPr>
+          <w:lang w:val="fr-CH"/>
+        </w:rPr>
+        <w:t xml:space="preserve">Colorimétrie: Couleur dominante, palette de couleur, clustering de couleur </w:t>
+      </w:r>
+    </w:p>
+    <w:p>
+      <w:pPr>
+        <w:pStyle w:val="Paragraphedeliste"/>
+        <w:numPr>
+          <w:ilvl w:val="0"/>
+          <w:numId w:val="1"/>
+        </w:numPr>
+        <w:rPr>
+          <w:lang w:val="fr-CH"/>
+        </w:rPr>
+      </w:pPr>
+      <w:r>
+        <w:rPr>
+          <w:lang w:val="fr-CH"/>
+        </w:rPr>
+        <w:t>Regarder k-means</w:t>
+      </w:r>
+    </w:p>
+    <w:p>
+      <w:pPr>
+        <w:pStyle w:val="Paragraphedeliste"/>
+        <w:numPr>
+          <w:ilvl w:val="0"/>
+          <w:numId w:val="1"/>
+        </w:numPr>
+        <w:rPr>
+          <w:lang w:val="fr-CH"/>
+        </w:rPr>
+      </w:pPr>
+      <w:r>
+        <w:rPr>
+          <w:lang w:val="fr-CH"/>
+        </w:rPr>
+        <w:t>Cluster de couleur en function de #couleur -&gt; erreur image de base</w:t>
+      </w:r>
+    </w:p>
+    <w:p>
+      <w:pPr>
+        <w:pStyle w:val="Paragraphedeliste"/>
+        <w:numPr>
+          <w:ilvl w:val="0"/>
+          <w:numId w:val="1"/>
+        </w:numPr>
+        <w:rPr>
+          <w:lang w:val="fr-CH"/>
+        </w:rPr>
+      </w:pPr>
+      <w:r>
+        <w:rPr>
+          <w:lang w:val="fr-CH"/>
+        </w:rPr>
+        <w:t xml:space="preserve">2 classes de dessin : avec fond et sans fond </w:t>
+      </w:r>
+    </w:p>
+    <w:p>
+      <w:pPr>
+        <w:rPr>
+          <w:lang w:val="fr-CH"/>
+        </w:rPr>
+      </w:pPr>
+    </w:p>
+    <w:p>
+      <w:pPr>
+        <w:rPr>
+          <w:lang w:val="fr-CH"/>
+        </w:rPr>
+      </w:pPr>
+      <w:r>
+        <w:rPr>
+          <w:lang w:val="fr-CH"/>
+        </w:rPr>
+        <w:t>Mercredi 11/10:</w:t>
+      </w:r>
+    </w:p>
+    <w:p>
+      <w:pPr>
+        <w:pStyle w:val="Paragraphedeliste"/>
+        <w:numPr>
+          <w:ilvl w:val="0"/>
+          <w:numId w:val="2"/>
+        </w:numPr>
+        <w:rPr>
+          <w:lang w:val="fr-CH"/>
+        </w:rPr>
+      </w:pPr>
+      <w:r>
+        <w:rPr>
+          <w:lang w:val="fr-CH"/>
+        </w:rPr>
+        <w:t>Images test / methode de validation (Image cercle avec bruit et sans bruits)</w:t>
+      </w:r>
+    </w:p>
+    <w:p>
+      <w:pPr>
+        <w:pStyle w:val="Paragraphedeliste"/>
+        <w:numPr>
+          <w:ilvl w:val="0"/>
+          <w:numId w:val="2"/>
+        </w:numPr>
+        <w:rPr>
+          <w:lang w:val="fr-CH"/>
+        </w:rPr>
+      </w:pPr>
+      <w:r>
+        <w:rPr>
+          <w:lang w:val="fr-CH"/>
+        </w:rPr>
+        <w:t>Cluster de couleur mais aussi spatial (hidden Markov model)</w:t>
+      </w:r>
+    </w:p>
+    <w:p>
+      <w:pPr>
+        <w:pStyle w:val="Paragraphedeliste"/>
+        <w:numPr>
+          <w:ilvl w:val="0"/>
+          <w:numId w:val="2"/>
+        </w:numPr>
+        <w:rPr>
+          <w:lang w:val="fr-CH"/>
+        </w:rPr>
+      </w:pPr>
+      <w:r>
+        <w:rPr>
+          <w:lang w:val="fr-CH"/>
+        </w:rPr>
+        <w:t>Illustrer les limites des méthodes</w:t>
+      </w:r>
+    </w:p>
+    <w:p>
+      <w:pPr>
+        <w:pStyle w:val="Paragraphedeliste"/>
+        <w:numPr>
+          <w:ilvl w:val="0"/>
+          <w:numId w:val="2"/>
+        </w:numPr>
+        <w:rPr>
+          <w:lang w:val="fr-CH"/>
+        </w:rPr>
+      </w:pPr>
+      <w:r>
+        <w:rPr>
+          <w:lang w:val="fr-CH"/>
+        </w:rPr>
+        <w:t>Cluster avec RGBXY (normalisé) (spatio colorimétrie)</w:t>
+      </w:r>
+    </w:p>
+    <w:p>
+      <w:pPr>
+        <w:rPr>
+          <w:lang w:val="fr-CH"/>
+        </w:rPr>
+      </w:pPr>
+    </w:p>
+    <w:p>
+      <w:pPr>
+        <w:rPr>
+          <w:lang w:val="fr-CH"/>
+        </w:rPr>
+      </w:pPr>
+      <w:r>
+        <w:rPr>
+          <w:lang w:val="fr-CH"/>
+        </w:rPr>
+        <w:t>Mardi 17/10:</w:t>
+      </w:r>
+    </w:p>
+    <w:p>
+      <w:pPr>
+        <w:pStyle w:val="Paragraphedeliste"/>
+        <w:numPr>
+          <w:ilvl w:val="0"/>
+          <w:numId w:val="3"/>
+        </w:numPr>
+        <w:rPr>
+          <w:lang w:val="fr-CH"/>
+        </w:rPr>
+      </w:pPr>
+      <w:r>
+        <w:rPr>
+          <w:lang w:val="fr-CH"/>
+        </w:rPr>
+        <w:t>Image test avec des bandes pour valider l’erreur</w:t>
+      </w:r>
+    </w:p>
+    <w:p>
+      <w:pPr>
+        <w:pStyle w:val="Paragraphedeliste"/>
+        <w:numPr>
+          <w:ilvl w:val="0"/>
+          <w:numId w:val="3"/>
+        </w:numPr>
+        <w:rPr>
+          <w:lang w:val="fr-CH"/>
+        </w:rPr>
+      </w:pPr>
+      <w:r>
+        <w:rPr>
+          <w:lang w:val="fr-CH"/>
+        </w:rPr>
+        <w:t xml:space="preserve">Afficher centre de gravité sur spatio color </w:t>
+      </w:r>
+    </w:p>
+    <w:p>
+      <w:pPr>
+        <w:pStyle w:val="Paragraphedeliste"/>
+        <w:numPr>
+          <w:ilvl w:val="0"/>
+          <w:numId w:val="3"/>
+        </w:numPr>
+        <w:rPr>
+          <w:lang w:val="fr-CH"/>
+        </w:rPr>
+      </w:pPr>
+      <w:r>
+        <w:rPr>
+          <w:lang w:val="fr-CH"/>
+        </w:rPr>
+        <w:t>UMAP / t-SNE / PCA</w:t>
+      </w:r>
+    </w:p>
+    <w:p>
+      <w:pPr>
+        <w:pStyle w:val="Paragraphedeliste"/>
+        <w:numPr>
+          <w:ilvl w:val="0"/>
+          <w:numId w:val="3"/>
+        </w:numPr>
+        <w:rPr>
+          <w:lang w:val="fr-CH"/>
+        </w:rPr>
+      </w:pPr>
+      <w:r>
+        <w:rPr>
+          <w:lang w:val="fr-CH"/>
+        </w:rPr>
+        <w:t>Créer pipeline</w:t>
+      </w:r>
+    </w:p>
+    <w:p>
+      <w:pPr>
+        <w:pStyle w:val="Paragraphedeliste"/>
+        <w:numPr>
+          <w:ilvl w:val="0"/>
+          <w:numId w:val="3"/>
+        </w:numPr>
+        <w:rPr>
+          <w:lang w:val="fr-CH"/>
+        </w:rPr>
+      </w:pPr>
+      <w:r>
+        <w:rPr>
+          <w:lang w:val="fr-CH"/>
+        </w:rPr>
+        <w:t>Idée de recherche : Anisotropique diffusion, superpixel (SLIC), meanshift (Comaniciu)</w:t>
+      </w:r>
+    </w:p>
+    <w:p>
+      <w:pPr>
+        <w:rPr>
+          <w:lang w:val="fr-CH"/>
+        </w:rPr>
+      </w:pPr>
+    </w:p>
+    <w:p>
+      <w:pPr>
+        <w:rPr>
+          <w:lang w:val="fr-CH"/>
+        </w:rPr>
+      </w:pPr>
+      <w:r>
+        <w:rPr>
+          <w:lang w:val="fr-CH"/>
+        </w:rPr>
+        <w:t>Mardi 24/10:</w:t>
+      </w:r>
+    </w:p>
+    <w:p>
+      <w:pPr>
+        <w:pStyle w:val="Paragraphedeliste"/>
+        <w:numPr>
+          <w:ilvl w:val="0"/>
+          <w:numId w:val="4"/>
+        </w:numPr>
+        <w:rPr>
+          <w:lang w:val="fr-CH"/>
+        </w:rPr>
+      </w:pPr>
+      <w:r>
+        <w:rPr>
+          <w:lang w:val="fr-CH"/>
+        </w:rPr>
+        <w:t xml:space="preserve">Créer </w:t>
+      </w:r>
+      <w:r>
+        <w:rPr>
+          <w:lang w:val="fr-CH"/>
+        </w:rPr>
+        <w:t>environnement</w:t>
+      </w:r>
+      <w:r>
+        <w:rPr>
+          <w:lang w:val="fr-CH"/>
+        </w:rPr>
+        <w:t xml:space="preserve"> et </w:t>
+      </w:r>
+      <w:r>
+        <w:rPr>
+          <w:lang w:val="fr-CH"/>
+        </w:rPr>
+        <w:t>GitHub</w:t>
+      </w:r>
+    </w:p>
+    <w:p>
+      <w:pPr>
+        <w:pStyle w:val="Paragraphedeliste"/>
+        <w:numPr>
+          <w:ilvl w:val="0"/>
+          <w:numId w:val="4"/>
+        </w:numPr>
+        <w:rPr>
+          <w:lang w:val="fr-CH"/>
+        </w:rPr>
+      </w:pPr>
+      <w:r>
+        <w:rPr>
+          <w:lang w:val="fr-CH"/>
+        </w:rPr>
+        <w:t>Utiliser NMSE</w:t>
+      </w:r>
+      <w:r>
+        <w:rPr>
+          <w:lang w:val="fr-CH"/>
+        </w:rPr>
+        <w:t xml:space="preserve"> (1-NMSE = Energie conservée) mettre seuil a 95%</w:t>
+      </w:r>
+    </w:p>
+    <w:p>
+      <w:pPr>
+        <w:pStyle w:val="Paragraphedeliste"/>
+        <w:numPr>
+          <w:ilvl w:val="0"/>
+          <w:numId w:val="4"/>
+        </w:numPr>
+        <w:rPr>
+          <w:lang w:val="fr-CH"/>
+        </w:rPr>
+      </w:pPr>
+      <w:r>
+        <w:rPr>
+          <w:lang w:val="fr-CH"/>
+        </w:rPr>
+        <w:t>Vecteur features -&gt; nb classes, 3 couleurs dominantes (RGB) + %remplissage essayé avec HSV aussi</w:t>
+      </w:r>
+    </w:p>
+    <w:p>
+      <w:pPr>
+        <w:pStyle w:val="Paragraphedeliste"/>
+        <w:numPr>
+          <w:ilvl w:val="0"/>
+          <w:numId w:val="4"/>
+        </w:numPr>
+        <w:rPr>
+          <w:lang w:val="fr-CH"/>
+        </w:rPr>
+      </w:pPr>
+      <w:r>
+        <w:rPr>
+          <w:lang w:val="fr-CH"/>
+        </w:rPr>
+        <w:t>Mettre pipeline de classification</w:t>
+      </w:r>
+    </w:p>
+    <w:p>
+      <w:pPr>
+        <w:pStyle w:val="Paragraphedeliste"/>
+        <w:numPr>
+          <w:ilvl w:val="0"/>
+          <w:numId w:val="4"/>
+        </w:numPr>
+        <w:rPr>
+          <w:lang w:val="fr-CH"/>
+        </w:rPr>
+      </w:pPr>
+      <w:r>
+        <w:rPr>
+          <w:lang w:val="fr-CH"/>
+        </w:rPr>
+        <w:t>Mettre la même taille sur les bandes pour valider l’algo</w:t>
+      </w:r>
+    </w:p>
+    <w:p>
+      <w:pPr>
+        <w:pStyle w:val="Paragraphedeliste"/>
+        <w:numPr>
+          <w:ilvl w:val="0"/>
+          <w:numId w:val="4"/>
+        </w:numPr>
+        <w:rPr>
+          <w:lang w:val="fr-CH"/>
+        </w:rPr>
+      </w:pPr>
+      <w:r>
+        <w:rPr>
+          <w:lang w:val="fr-CH"/>
+        </w:rPr>
+        <w:t>Faire des folders pour les images tests/validation (bande -&gt; couleur, rond/carré -&gt; spatial couleur</w:t>
+      </w:r>
+      <w:r>
+        <w:rPr>
+          <w:lang w:val="fr-CH"/>
+        </w:rPr>
+        <w:t xml:space="preserve"> </w:t>
+      </w:r>
+      <w:r>
+        <w:rPr>
+          <w:lang w:val="fr-CH"/>
+        </w:rPr>
+        <w:t>(shapes)</w:t>
+      </w:r>
+      <w:r>
+        <w:rPr>
+          <w:lang w:val="fr-CH"/>
+        </w:rPr>
+        <w:t>)</w:t>
+      </w:r>
+    </w:p>
+    <w:p>
+      <w:pPr>
+        <w:pStyle w:val="Paragraphedeliste"/>
+        <w:numPr>
+          <w:ilvl w:val="0"/>
+          <w:numId w:val="4"/>
+        </w:numPr>
+        <w:rPr>
+          <w:lang w:val="fr-CH"/>
+        </w:rPr>
+      </w:pPr>
+      <w:r>
+        <w:rPr>
+          <w:lang w:val="fr-CH"/>
+        </w:rPr>
+        <w:t xml:space="preserve">Mean-Shift Segmentation </w:t>
+      </w:r>
+    </w:p>
+    <w:p>
+      <w:pPr>
+        <w:pStyle w:val="Paragraphedeliste"/>
+        <w:numPr>
+          <w:ilvl w:val="0"/>
+          <w:numId w:val="4"/>
+        </w:numPr>
+        <w:rPr>
+          <w:lang w:val="fr-CH"/>
+        </w:rPr>
+      </w:pPr>
+      <w:r>
+        <w:rPr>
+          <w:lang w:val="fr-CH"/>
+        </w:rPr>
+        <w:t>VGG16 -&gt; essayer avec un réentrainement plus tard</w:t>
+      </w:r>
+    </w:p>
+    <w:p>
+      <w:pPr>
+        <w:rPr>
+          <w:lang w:val="fr-CH"/>
+        </w:rPr>
+      </w:pPr>
+      <w:r>
+        <w:rPr>
+          <w:lang w:val="fr-CH"/>
+        </w:rPr>
+        <w:t>Mercredi 01/11 :</w:t>
+      </w:r>
+    </w:p>
+    <w:p>
+      <w:pPr>
+        <w:pStyle w:val="Paragraphedeliste"/>
+        <w:numPr>
+          <w:ilvl w:val="0"/>
+          <w:numId w:val="5"/>
+        </w:numPr>
+        <w:rPr>
+          <w:lang w:val="fr-CH"/>
+        </w:rPr>
+      </w:pPr>
+      <w:r>
+        <w:rPr>
+          <w:lang w:val="fr-CH"/>
+        </w:rPr>
+        <w:t>Faire test variance~=0 pour discriminer les images (bonnes ou mauvaises)</w:t>
+      </w:r>
+    </w:p>
+    <w:p>
+      <w:pPr>
+        <w:pStyle w:val="Paragraphedeliste"/>
+        <w:numPr>
+          <w:ilvl w:val="0"/>
+          <w:numId w:val="5"/>
+        </w:numPr>
+        <w:rPr>
+          <w:lang w:val="fr-CH"/>
+        </w:rPr>
+      </w:pPr>
+      <w:r>
+        <w:rPr>
+          <w:lang w:val="fr-CH"/>
+        </w:rPr>
+        <w:t xml:space="preserve">Faire une étude : A quel point il est possible de </w:t>
+      </w:r>
+      <w:proofErr w:type="spellStart"/>
+      <w:r>
+        <w:rPr>
+          <w:lang w:val="fr-CH"/>
+        </w:rPr>
+        <w:t>downsampler</w:t>
+      </w:r>
+      <w:proofErr w:type="spellEnd"/>
+      <w:r>
+        <w:rPr>
+          <w:lang w:val="fr-CH"/>
+        </w:rPr>
+        <w:t xml:space="preserve"> les images </w:t>
+      </w:r>
+    </w:p>
+    <w:p>
+      <w:pPr>
+        <w:pStyle w:val="Paragraphedeliste"/>
+        <w:numPr>
+          <w:ilvl w:val="0"/>
+          <w:numId w:val="5"/>
+        </w:numPr>
+        <w:rPr>
+          <w:lang w:val="fr-CH"/>
+        </w:rPr>
+      </w:pPr>
+      <w:r>
+        <w:rPr>
+          <w:lang w:val="fr-CH"/>
+        </w:rPr>
+        <w:t xml:space="preserve">Regarder les régions du monde </w:t>
+      </w:r>
+    </w:p>
+    <w:p>
+      <w:pPr>
+        <w:pStyle w:val="Paragraphedeliste"/>
+        <w:numPr>
+          <w:ilvl w:val="0"/>
+          <w:numId w:val="5"/>
+        </w:numPr>
+        <w:rPr>
+          <w:lang w:val="fr-CH"/>
+        </w:rPr>
+      </w:pPr>
+      <w:r>
+        <w:rPr>
+          <w:lang w:val="fr-CH"/>
+        </w:rPr>
+        <w:t xml:space="preserve">Créer un </w:t>
+      </w:r>
+      <w:proofErr w:type="spellStart"/>
+      <w:r>
+        <w:rPr>
+          <w:lang w:val="fr-CH"/>
+        </w:rPr>
+        <w:t>dataset</w:t>
+      </w:r>
+      <w:proofErr w:type="spellEnd"/>
+      <w:r>
+        <w:rPr>
+          <w:lang w:val="fr-CH"/>
+        </w:rPr>
+        <w:t xml:space="preserve"> : </w:t>
+      </w:r>
+    </w:p>
+    <w:p>
+      <w:pPr>
+        <w:pStyle w:val="Paragraphedeliste"/>
+        <w:numPr>
+          <w:ilvl w:val="1"/>
+          <w:numId w:val="5"/>
+        </w:numPr>
+        <w:rPr>
+          <w:lang w:val="fr-CH"/>
+        </w:rPr>
+      </w:pPr>
+      <w:r>
+        <w:rPr>
+          <w:lang w:val="fr-CH"/>
+        </w:rPr>
+        <w:lastRenderedPageBreak/>
+        <w:t xml:space="preserve">Range pour </w:t>
+      </w:r>
+      <w:proofErr w:type="spellStart"/>
+      <w:r>
+        <w:rPr>
+          <w:lang w:val="fr-CH"/>
+        </w:rPr>
+        <w:t>age</w:t>
+      </w:r>
+      <w:proofErr w:type="spellEnd"/>
+      <w:r>
+        <w:rPr>
+          <w:lang w:val="fr-CH"/>
+        </w:rPr>
+        <w:t xml:space="preserve"> et année</w:t>
+      </w:r>
+    </w:p>
+    <w:p>
+      <w:pPr>
+        <w:pStyle w:val="Paragraphedeliste"/>
+        <w:numPr>
+          <w:ilvl w:val="1"/>
+          <w:numId w:val="5"/>
+        </w:numPr>
+        <w:rPr>
+          <w:lang w:val="fr-CH"/>
+        </w:rPr>
+      </w:pPr>
+      <w:r>
+        <w:rPr>
+          <w:lang w:val="fr-CH"/>
+        </w:rPr>
+        <w:t>Tout ou 1 pour les régions</w:t>
+      </w:r>
+    </w:p>
+    <w:p>
+      <w:pPr>
+        <w:pStyle w:val="Paragraphedeliste"/>
+        <w:numPr>
+          <w:ilvl w:val="1"/>
+          <w:numId w:val="5"/>
+        </w:numPr>
+        <w:rPr>
+          <w:lang w:val="fr-CH"/>
+        </w:rPr>
+      </w:pPr>
+      <w:r>
+        <w:rPr>
+          <w:lang w:val="fr-CH"/>
+        </w:rPr>
+        <w:t>Sélection aléatoire avec classes balancée</w:t>
+      </w:r>
+    </w:p>
+    <w:p>
+      <w:pPr>
+        <w:pStyle w:val="Paragraphedeliste"/>
+        <w:numPr>
+          <w:ilvl w:val="1"/>
+          <w:numId w:val="5"/>
+        </w:numPr>
+        <w:rPr>
+          <w:lang w:val="fr-CH"/>
+        </w:rPr>
+      </w:pPr>
+      <w:r>
+        <w:rPr>
+          <w:lang w:val="fr-CH"/>
+        </w:rPr>
+        <w:t>Calculer nombre de représentant pour chaque sous classe</w:t>
+      </w:r>
+    </w:p>
+    <w:p>
+      <w:pPr>
+        <w:pStyle w:val="Paragraphedeliste"/>
+        <w:numPr>
+          <w:ilvl w:val="1"/>
+          <w:numId w:val="5"/>
+        </w:numPr>
+        <w:rPr>
+          <w:lang w:val="fr-CH"/>
+        </w:rPr>
+      </w:pPr>
+      <w:r>
+        <w:rPr>
+          <w:lang w:val="fr-CH"/>
+        </w:rPr>
+        <w:t>Création training et validation en même temps</w:t>
+      </w:r>
+    </w:p>
+    <w:p>
+      <w:pPr>
+        <w:pStyle w:val="Paragraphedeliste"/>
+        <w:numPr>
+          <w:ilvl w:val="0"/>
+          <w:numId w:val="5"/>
+        </w:numPr>
+        <w:rPr>
+          <w:lang w:val="fr-CH"/>
+        </w:rPr>
+      </w:pPr>
+      <w:r>
+        <w:rPr>
+          <w:lang w:val="fr-CH"/>
+        </w:rPr>
+        <w:t xml:space="preserve">Regarder transformée de </w:t>
+      </w:r>
+      <w:proofErr w:type="spellStart"/>
+      <w:r>
+        <w:rPr>
+          <w:lang w:val="fr-CH"/>
+        </w:rPr>
+        <w:t>fourier</w:t>
+      </w:r>
+      <w:proofErr w:type="spellEnd"/>
+      <w:r>
+        <w:rPr>
+          <w:lang w:val="fr-CH"/>
+        </w:rPr>
+        <w:t xml:space="preserve"> et </w:t>
+      </w:r>
+      <w:proofErr w:type="spellStart"/>
+      <w:r>
+        <w:rPr>
+          <w:lang w:val="fr-CH"/>
+        </w:rPr>
+        <w:t>wavelet</w:t>
+      </w:r>
+      <w:proofErr w:type="spellEnd"/>
+    </w:p>
+    <w:p>
+      <w:pPr>
+        <w:pStyle w:val="Paragraphedeliste"/>
+        <w:numPr>
+          <w:ilvl w:val="0"/>
+          <w:numId w:val="5"/>
+        </w:numPr>
+        <w:rPr>
+          <w:lang w:val="fr-CH"/>
+        </w:rPr>
+      </w:pPr>
+      <w:proofErr w:type="spellStart"/>
+      <w:r>
+        <w:rPr>
+          <w:lang w:val="fr-CH"/>
+        </w:rPr>
+        <w:t>Créeation</w:t>
+      </w:r>
+      <w:proofErr w:type="spellEnd"/>
+      <w:r>
+        <w:rPr>
+          <w:lang w:val="fr-CH"/>
+        </w:rPr>
+        <w:t xml:space="preserve"> base de </w:t>
       </w:r>
       <w:proofErr w:type="gramStart"/>
       <w:r>
         <w:rPr>
           <w:lang w:val="fr-CH"/>
         </w:rPr>
-        <w:t>10:</w:t>
+        <w:t>donnée</w:t>
       </w:r>
       <w:proofErr w:type="gramEnd"/>
-    </w:p>
-    <w:p>
-      <w:pPr>
-        <w:pStyle w:val="Paragraphedeliste"/>
-        <w:numPr>
-          <w:ilvl w:val="0"/>
-          <w:numId w:val="1"/>
-        </w:numPr>
-        <w:rPr>
-          <w:lang w:val="fr-CH"/>
-        </w:rPr>
-      </w:pPr>
+      <w:r>
+        <w:rPr>
+          <w:lang w:val="fr-CH"/>
+        </w:rPr>
+        <w:t xml:space="preserve"> avec (nom, année, </w:t>
+      </w:r>
       <w:proofErr w:type="spellStart"/>
       <w:r>
         <w:rPr>
           <w:lang w:val="fr-CH"/>
         </w:rPr>
-        <w:t>Scikit</w:t>
+        <w:t>age</w:t>
       </w:r>
       <w:proofErr w:type="spellEnd"/>
       <w:r>
         <w:rPr>
           <w:lang w:val="fr-CH"/>
         </w:rPr>
-        <w:t xml:space="preserve"> </w:t>
-      </w:r>
-      <w:proofErr w:type="spellStart"/>
-      <w:r>
-        <w:rPr>
-          <w:lang w:val="fr-CH"/>
-        </w:rPr>
-        <w:t>Learn</w:t>
-      </w:r>
-      <w:proofErr w:type="spellEnd"/>
-      <w:r>
-        <w:rPr>
-          <w:lang w:val="fr-CH"/>
-        </w:rPr>
-        <w:t xml:space="preserve"> / Image</w:t>
-      </w:r>
-    </w:p>
-    <w:p>
-      <w:pPr>
-        <w:pStyle w:val="Paragraphedeliste"/>
-        <w:numPr>
-          <w:ilvl w:val="0"/>
-          <w:numId w:val="1"/>
-        </w:numPr>
-        <w:rPr>
-          <w:lang w:val="fr-CH"/>
-        </w:rPr>
-      </w:pPr>
-      <w:r>
-        <w:rPr>
-          <w:lang w:val="fr-CH"/>
-        </w:rPr>
-        <w:t xml:space="preserve">FIJI : </w:t>
-      </w:r>
-      <w:proofErr w:type="spellStart"/>
-      <w:r>
-        <w:rPr>
-          <w:lang w:val="fr-CH"/>
-        </w:rPr>
-        <w:t>Color</w:t>
-      </w:r>
-      <w:proofErr w:type="spellEnd"/>
-      <w:r>
-        <w:rPr>
-          <w:lang w:val="fr-CH"/>
-        </w:rPr>
-        <w:t xml:space="preserve"> </w:t>
-      </w:r>
-      <w:proofErr w:type="spellStart"/>
-      <w:r>
-        <w:rPr>
-          <w:lang w:val="fr-CH"/>
-        </w:rPr>
-        <w:t>histogram</w:t>
-      </w:r>
-      <w:proofErr w:type="spellEnd"/>
-      <w:r>
-        <w:rPr>
-          <w:lang w:val="fr-CH"/>
-        </w:rPr>
-        <w:t xml:space="preserve">, </w:t>
-      </w:r>
-      <w:proofErr w:type="spellStart"/>
-      <w:r>
-        <w:rPr>
-          <w:lang w:val="fr-CH"/>
-        </w:rPr>
-        <w:t>color</w:t>
-      </w:r>
-      <w:proofErr w:type="spellEnd"/>
-      <w:r>
-        <w:rPr>
-          <w:lang w:val="fr-CH"/>
-        </w:rPr>
-        <w:t xml:space="preserve"> </w:t>
-      </w:r>
-      <w:proofErr w:type="spellStart"/>
-      <w:r>
-        <w:rPr>
-          <w:lang w:val="fr-CH"/>
-        </w:rPr>
-        <w:t>inspector</w:t>
-      </w:r>
-      <w:proofErr w:type="spellEnd"/>
-      <w:r>
-        <w:rPr>
-          <w:lang w:val="fr-CH"/>
-        </w:rPr>
-        <w:t xml:space="preserve"> 3D</w:t>
-      </w:r>
-    </w:p>
-    <w:p>
-      <w:pPr>
-        <w:pStyle w:val="Paragraphedeliste"/>
-        <w:numPr>
-          <w:ilvl w:val="0"/>
-          <w:numId w:val="1"/>
-        </w:numPr>
-        <w:rPr>
-          <w:lang w:val="fr-CH"/>
-        </w:rPr>
-      </w:pPr>
-      <w:proofErr w:type="gramStart"/>
-      <w:r>
-        <w:rPr>
-          <w:lang w:val="fr-CH"/>
-        </w:rPr>
-        <w:t>Colorimétrie:</w:t>
-      </w:r>
-      <w:proofErr w:type="gramEnd"/>
-      <w:r>
-        <w:rPr>
-          <w:lang w:val="fr-CH"/>
-        </w:rPr>
-        <w:t xml:space="preserve"> Couleur dominante, palette de couleur, clustering de couleur </w:t>
-      </w:r>
-    </w:p>
-    <w:p>
-      <w:pPr>
-        <w:pStyle w:val="Paragraphedeliste"/>
-        <w:numPr>
-          <w:ilvl w:val="0"/>
-          <w:numId w:val="1"/>
-        </w:numPr>
-        <w:rPr>
-          <w:lang w:val="fr-CH"/>
-        </w:rPr>
-      </w:pPr>
-      <w:r>
-        <w:rPr>
-          <w:lang w:val="fr-CH"/>
-        </w:rPr>
-        <w:t>Regarder k-</w:t>
-      </w:r>
-      <w:proofErr w:type="spellStart"/>
-      <w:r>
-        <w:rPr>
-          <w:lang w:val="fr-CH"/>
-        </w:rPr>
-        <w:t>means</w:t>
-      </w:r>
-      <w:proofErr w:type="spellEnd"/>
-    </w:p>
-    <w:p>
-      <w:pPr>
-        <w:pStyle w:val="Paragraphedeliste"/>
-        <w:numPr>
-          <w:ilvl w:val="0"/>
-          <w:numId w:val="1"/>
-        </w:numPr>
-        <w:rPr>
-          <w:lang w:val="fr-CH"/>
-        </w:rPr>
-      </w:pPr>
-      <w:r>
-        <w:rPr>
-          <w:lang w:val="fr-CH"/>
-        </w:rPr>
-        <w:t xml:space="preserve">Cluster de couleur en </w:t>
-      </w:r>
-      <w:proofErr w:type="spellStart"/>
-      <w:r>
-        <w:rPr>
-          <w:lang w:val="fr-CH"/>
-        </w:rPr>
-        <w:t>function</w:t>
-      </w:r>
-      <w:proofErr w:type="spellEnd"/>
-      <w:r>
-        <w:rPr>
-          <w:lang w:val="fr-CH"/>
-        </w:rPr>
-        <w:t xml:space="preserve"> de #couleur -&gt; erreur image de base</w:t>
-      </w:r>
-    </w:p>
-    <w:p>
-      <w:pPr>
-        <w:pStyle w:val="Paragraphedeliste"/>
-        <w:numPr>
-          <w:ilvl w:val="0"/>
-          <w:numId w:val="1"/>
-        </w:numPr>
-        <w:rPr>
-          <w:lang w:val="fr-CH"/>
-        </w:rPr>
-      </w:pPr>
-      <w:r>
-        <w:rPr>
-          <w:lang w:val="fr-CH"/>
-        </w:rPr>
-        <w:t xml:space="preserve">2 classes de dessin : avec fond et sans fond </w:t>
-      </w:r>
-    </w:p>
-    <w:p>
-      <w:pPr>
-        <w:rPr>
-          <w:lang w:val="fr-CH"/>
-        </w:rPr>
-      </w:pPr>
-    </w:p>
-    <w:p>
-      <w:pPr>
-        <w:rPr>
-          <w:lang w:val="fr-CH"/>
-        </w:rPr>
-      </w:pPr>
-      <w:r>
-        <w:rPr>
-          <w:lang w:val="fr-CH"/>
-        </w:rPr>
-        <w:t>Mercredi 11/</w:t>
-      </w:r>
-      <w:proofErr w:type="gramStart"/>
-      <w:r>
-        <w:rPr>
-          <w:lang w:val="fr-CH"/>
-        </w:rPr>
-        <w:t>10:</w:t>
-      </w:r>
-      <w:proofErr w:type="gramEnd"/>
-    </w:p>
-    <w:p>
-      <w:pPr>
-        <w:pStyle w:val="Paragraphedeliste"/>
-        <w:numPr>
-          <w:ilvl w:val="0"/>
-          <w:numId w:val="2"/>
-        </w:numPr>
-        <w:rPr>
-          <w:lang w:val="fr-CH"/>
-        </w:rPr>
-      </w:pPr>
-      <w:r>
-        <w:rPr>
-          <w:lang w:val="fr-CH"/>
-        </w:rPr>
-        <w:t xml:space="preserve">Images test / </w:t>
-      </w:r>
-      <w:proofErr w:type="spellStart"/>
-      <w:r>
-        <w:rPr>
-          <w:lang w:val="fr-CH"/>
-        </w:rPr>
-        <w:t>methode</w:t>
-      </w:r>
-      <w:proofErr w:type="spellEnd"/>
-      <w:r>
-        <w:rPr>
-          <w:lang w:val="fr-CH"/>
-        </w:rPr>
-        <w:t xml:space="preserve"> de validation (Image cercle avec bruit et sans bruits)</w:t>
-      </w:r>
-    </w:p>
-    <w:p>
-      <w:pPr>
-        <w:pStyle w:val="Paragraphedeliste"/>
-        <w:numPr>
-          <w:ilvl w:val="0"/>
-          <w:numId w:val="2"/>
-        </w:numPr>
-        <w:rPr>
-          <w:lang w:val="fr-CH"/>
-        </w:rPr>
-      </w:pPr>
-      <w:r>
-        <w:rPr>
-          <w:lang w:val="fr-CH"/>
-        </w:rPr>
-        <w:t>Cluster de couleur mais aussi spatial (</w:t>
-      </w:r>
-      <w:proofErr w:type="spellStart"/>
-      <w:r>
-        <w:rPr>
-          <w:lang w:val="fr-CH"/>
-        </w:rPr>
-        <w:t>hidden</w:t>
-      </w:r>
-      <w:proofErr w:type="spellEnd"/>
-      <w:r>
-        <w:rPr>
-          <w:lang w:val="fr-CH"/>
-        </w:rPr>
-        <w:t xml:space="preserve"> Markov model)</w:t>
-      </w:r>
-    </w:p>
-    <w:p>
-      <w:pPr>
-        <w:pStyle w:val="Paragraphedeliste"/>
-        <w:numPr>
-          <w:ilvl w:val="0"/>
-          <w:numId w:val="2"/>
-        </w:numPr>
-        <w:rPr>
-          <w:lang w:val="fr-CH"/>
-        </w:rPr>
-      </w:pPr>
-      <w:r>
-        <w:rPr>
-          <w:lang w:val="fr-CH"/>
-        </w:rPr>
-        <w:t>Illustrer les limites des méthodes</w:t>
-      </w:r>
-    </w:p>
-    <w:p>
-      <w:pPr>
-        <w:pStyle w:val="Paragraphedeliste"/>
-        <w:numPr>
-          <w:ilvl w:val="0"/>
-          <w:numId w:val="2"/>
-        </w:numPr>
-        <w:rPr>
-          <w:lang w:val="fr-CH"/>
-        </w:rPr>
-      </w:pPr>
-      <w:r>
-        <w:rPr>
-          <w:lang w:val="fr-CH"/>
-        </w:rPr>
-        <w:t>Cluster avec RGBXY (normalisé) (</w:t>
-      </w:r>
-      <w:proofErr w:type="spellStart"/>
-      <w:r>
-        <w:rPr>
-          <w:lang w:val="fr-CH"/>
-        </w:rPr>
-        <w:t>spatio</w:t>
-      </w:r>
-      <w:proofErr w:type="spellEnd"/>
-      <w:r>
-        <w:rPr>
-          <w:lang w:val="fr-CH"/>
-        </w:rPr>
-        <w:t xml:space="preserve"> colorimétrie)</w:t>
-      </w:r>
-    </w:p>
-    <w:p>
-      <w:pPr>
-        <w:rPr>
-          <w:lang w:val="fr-CH"/>
-        </w:rPr>
-      </w:pPr>
-    </w:p>
-    <w:p>
-      <w:pPr>
-        <w:rPr>
-          <w:lang w:val="fr-CH"/>
-        </w:rPr>
-      </w:pPr>
-      <w:r>
-        <w:rPr>
-          <w:lang w:val="fr-CH"/>
-        </w:rPr>
-        <w:t>Mardi 17/</w:t>
-      </w:r>
-      <w:proofErr w:type="gramStart"/>
-      <w:r>
-        <w:rPr>
-          <w:lang w:val="fr-CH"/>
-        </w:rPr>
-        <w:t>10:</w:t>
-      </w:r>
-      <w:proofErr w:type="gramEnd"/>
-    </w:p>
-    <w:p>
-      <w:pPr>
-        <w:pStyle w:val="Paragraphedeliste"/>
-        <w:numPr>
-          <w:ilvl w:val="0"/>
-          <w:numId w:val="3"/>
-        </w:numPr>
-        <w:rPr>
-          <w:lang w:val="fr-CH"/>
-        </w:rPr>
-      </w:pPr>
-      <w:r>
-        <w:rPr>
-          <w:lang w:val="fr-CH"/>
-        </w:rPr>
-        <w:t>Image test avec des bandes pour valider l’erreur</w:t>
-      </w:r>
-    </w:p>
-    <w:p>
-      <w:pPr>
-        <w:pStyle w:val="Paragraphedeliste"/>
-        <w:numPr>
-          <w:ilvl w:val="0"/>
-          <w:numId w:val="3"/>
-        </w:numPr>
-        <w:rPr>
-          <w:lang w:val="fr-CH"/>
-        </w:rPr>
-      </w:pPr>
-      <w:r>
-        <w:rPr>
-          <w:lang w:val="fr-CH"/>
-        </w:rPr>
-        <w:t xml:space="preserve">Afficher centre de gravité sur </w:t>
-      </w:r>
-      <w:proofErr w:type="spellStart"/>
-      <w:r>
-        <w:rPr>
-          <w:lang w:val="fr-CH"/>
-        </w:rPr>
-        <w:t>spatio</w:t>
-      </w:r>
-      <w:proofErr w:type="spellEnd"/>
-      <w:r>
-        <w:rPr>
-          <w:lang w:val="fr-CH"/>
-        </w:rPr>
-        <w:t xml:space="preserve"> </w:t>
-      </w:r>
-      <w:proofErr w:type="spellStart"/>
-      <w:r>
-        <w:rPr>
-          <w:lang w:val="fr-CH"/>
-        </w:rPr>
-        <w:t>color</w:t>
-      </w:r>
-      <w:proofErr w:type="spellEnd"/>
-      <w:r>
-        <w:rPr>
-          <w:lang w:val="fr-CH"/>
-        </w:rPr>
-        <w:t xml:space="preserve"> </w:t>
-      </w:r>
-    </w:p>
-    <w:p>
-      <w:pPr>
-        <w:pStyle w:val="Paragraphedeliste"/>
-        <w:numPr>
-          <w:ilvl w:val="0"/>
-          <w:numId w:val="3"/>
-        </w:numPr>
-        <w:rPr>
-          <w:lang w:val="fr-CH"/>
-        </w:rPr>
-      </w:pPr>
-      <w:r>
-        <w:rPr>
-          <w:lang w:val="fr-CH"/>
-        </w:rPr>
-        <w:t>UMAP / t-SNE / PCA</w:t>
-      </w:r>
-    </w:p>
-    <w:p>
-      <w:pPr>
-        <w:pStyle w:val="Paragraphedeliste"/>
-        <w:numPr>
-          <w:ilvl w:val="0"/>
-          <w:numId w:val="3"/>
-        </w:numPr>
-        <w:rPr>
-          <w:lang w:val="fr-CH"/>
-        </w:rPr>
-      </w:pPr>
-      <w:r>
-        <w:rPr>
-          <w:lang w:val="fr-CH"/>
-        </w:rPr>
-        <w:t>Créer pipeline</w:t>
-      </w:r>
-    </w:p>
-    <w:p>
-      <w:pPr>
-        <w:pStyle w:val="Paragraphedeliste"/>
-        <w:numPr>
-          <w:ilvl w:val="0"/>
-          <w:numId w:val="3"/>
-        </w:numPr>
-        <w:rPr>
-          <w:lang w:val="fr-CH"/>
-        </w:rPr>
-      </w:pPr>
-      <w:r>
-        <w:rPr>
-          <w:lang w:val="fr-CH"/>
-        </w:rPr>
-        <w:t xml:space="preserve">Idée de recherche : </w:t>
-      </w:r>
-      <w:proofErr w:type="spellStart"/>
-      <w:r>
-        <w:rPr>
-          <w:lang w:val="fr-CH"/>
-        </w:rPr>
-        <w:t>Anisotropique</w:t>
-      </w:r>
-      <w:proofErr w:type="spellEnd"/>
-      <w:r>
-        <w:rPr>
-          <w:lang w:val="fr-CH"/>
-        </w:rPr>
-        <w:t xml:space="preserve"> diffusion, </w:t>
-      </w:r>
-      <w:proofErr w:type="spellStart"/>
-      <w:r>
-        <w:rPr>
-          <w:lang w:val="fr-CH"/>
-        </w:rPr>
-        <w:t>superpixel</w:t>
-      </w:r>
-      <w:proofErr w:type="spellEnd"/>
-      <w:r>
-        <w:rPr>
-          <w:lang w:val="fr-CH"/>
-        </w:rPr>
-        <w:t xml:space="preserve"> (SLIC), </w:t>
-      </w:r>
-      <w:proofErr w:type="spellStart"/>
-      <w:r>
-        <w:rPr>
-          <w:lang w:val="fr-CH"/>
-        </w:rPr>
-        <w:t>meanshift</w:t>
-      </w:r>
-      <w:proofErr w:type="spellEnd"/>
-      <w:r>
-        <w:rPr>
-          <w:lang w:val="fr-CH"/>
-        </w:rPr>
-        <w:t xml:space="preserve"> (</w:t>
-      </w:r>
-      <w:proofErr w:type="spellStart"/>
-      <w:r>
-        <w:rPr>
-          <w:lang w:val="fr-CH"/>
-        </w:rPr>
-        <w:t>Comaniciu</w:t>
-      </w:r>
-      <w:proofErr w:type="spellEnd"/>
-      <w:r>
-        <w:rPr>
-          <w:lang w:val="fr-CH"/>
-        </w:rPr>
-        <w:t>)</w:t>
-      </w:r>
-    </w:p>
-    <w:p>
-      <w:pPr>
-        <w:rPr>
-          <w:lang w:val="fr-CH"/>
-        </w:rPr>
-      </w:pPr>
-    </w:p>
-    <w:p>
-      <w:pPr>
-        <w:rPr>
-          <w:lang w:val="fr-CH"/>
-        </w:rPr>
-      </w:pPr>
-      <w:r>
-        <w:rPr>
-          <w:lang w:val="fr-CH"/>
-        </w:rPr>
-        <w:t>Mardi 24/</w:t>
-      </w:r>
-      <w:proofErr w:type="gramStart"/>
-      <w:r>
-        <w:rPr>
-          <w:lang w:val="fr-CH"/>
-        </w:rPr>
-        <w:t>10:</w:t>
-      </w:r>
-      <w:proofErr w:type="gramEnd"/>
-    </w:p>
-    <w:p>
-      <w:pPr>
-        <w:pStyle w:val="Paragraphedeliste"/>
-        <w:numPr>
-          <w:ilvl w:val="0"/>
-          <w:numId w:val="4"/>
-        </w:numPr>
-        <w:rPr>
-          <w:lang w:val="fr-CH"/>
-        </w:rPr>
-      </w:pPr>
-      <w:r>
-        <w:rPr>
-          <w:lang w:val="fr-CH"/>
-        </w:rPr>
-        <w:t xml:space="preserve">Créer </w:t>
-      </w:r>
-      <w:r>
-        <w:rPr>
-          <w:lang w:val="fr-CH"/>
-        </w:rPr>
-        <w:t>environnement</w:t>
-      </w:r>
-      <w:r>
-        <w:rPr>
-          <w:lang w:val="fr-CH"/>
-        </w:rPr>
-        <w:t xml:space="preserve"> et </w:t>
-      </w:r>
-      <w:r>
-        <w:rPr>
-          <w:lang w:val="fr-CH"/>
-        </w:rPr>
-        <w:t>GitHub</w:t>
-      </w:r>
-    </w:p>
-    <w:p>
-      <w:pPr>
-        <w:pStyle w:val="Paragraphedeliste"/>
-        <w:numPr>
-          <w:ilvl w:val="0"/>
-          <w:numId w:val="4"/>
-        </w:numPr>
-        <w:rPr>
-          <w:lang w:val="fr-CH"/>
-        </w:rPr>
-      </w:pPr>
-      <w:r>
-        <w:rPr>
-          <w:lang w:val="fr-CH"/>
-        </w:rPr>
-        <w:t>Utiliser NMSE</w:t>
-      </w:r>
-      <w:r>
-        <w:rPr>
-          <w:lang w:val="fr-CH"/>
-        </w:rPr>
-        <w:t xml:space="preserve"> (1-NMSE = Energie conservée) mettre seuil </w:t>
-      </w:r>
-      <w:proofErr w:type="spellStart"/>
-      <w:r>
-        <w:rPr>
-          <w:lang w:val="fr-CH"/>
-        </w:rPr>
-        <w:t>a</w:t>
-      </w:r>
-      <w:proofErr w:type="spellEnd"/>
-      <w:r>
-        <w:rPr>
-          <w:lang w:val="fr-CH"/>
-        </w:rPr>
-        <w:t xml:space="preserve"> 95%</w:t>
-      </w:r>
-    </w:p>
-    <w:p>
-      <w:pPr>
-        <w:pStyle w:val="Paragraphedeliste"/>
-        <w:numPr>
-          <w:ilvl w:val="0"/>
-          <w:numId w:val="4"/>
-        </w:numPr>
-        <w:rPr>
-          <w:lang w:val="fr-CH"/>
-        </w:rPr>
-      </w:pPr>
-      <w:r>
-        <w:rPr>
-          <w:lang w:val="fr-CH"/>
-        </w:rPr>
-        <w:t xml:space="preserve">Vecteur </w:t>
-      </w:r>
-      <w:proofErr w:type="spellStart"/>
-      <w:r>
-        <w:rPr>
-          <w:lang w:val="fr-CH"/>
-        </w:rPr>
-        <w:t>features</w:t>
-      </w:r>
-      <w:proofErr w:type="spellEnd"/>
-      <w:r>
-        <w:rPr>
-          <w:lang w:val="fr-CH"/>
-        </w:rPr>
-        <w:t xml:space="preserve"> -&gt; nb classes, 3 couleurs dominantes (RGB) + %remplissage essayé avec HSV aussi</w:t>
-      </w:r>
-    </w:p>
-    <w:p>
-      <w:pPr>
-        <w:pStyle w:val="Paragraphedeliste"/>
-        <w:numPr>
-          <w:ilvl w:val="0"/>
-          <w:numId w:val="4"/>
-        </w:numPr>
-        <w:rPr>
-          <w:lang w:val="fr-CH"/>
-        </w:rPr>
-      </w:pPr>
-      <w:r>
-        <w:rPr>
-          <w:lang w:val="fr-CH"/>
-        </w:rPr>
-        <w:t>Mettre pipeline de classification</w:t>
-      </w:r>
-    </w:p>
-    <w:p>
-      <w:pPr>
-        <w:pStyle w:val="Paragraphedeliste"/>
-        <w:numPr>
-          <w:ilvl w:val="0"/>
-          <w:numId w:val="4"/>
-        </w:numPr>
-        <w:rPr>
-          <w:lang w:val="fr-CH"/>
-        </w:rPr>
-      </w:pPr>
-      <w:r>
-        <w:rPr>
-          <w:lang w:val="fr-CH"/>
-        </w:rPr>
-        <w:t>Mettre la même taille sur les bandes pour valider l’algo</w:t>
-      </w:r>
-    </w:p>
-    <w:p>
-      <w:pPr>
-        <w:pStyle w:val="Paragraphedeliste"/>
-        <w:numPr>
-          <w:ilvl w:val="0"/>
-          <w:numId w:val="4"/>
-        </w:numPr>
-        <w:rPr>
-          <w:lang w:val="fr-CH"/>
-        </w:rPr>
-      </w:pPr>
-      <w:r>
-        <w:rPr>
-          <w:lang w:val="fr-CH"/>
-        </w:rPr>
-        <w:t>Faire des folders pour les images tests/validation (bande -&gt; couleur, rond/carré -&gt; spatial couleur</w:t>
-      </w:r>
-      <w:r>
-        <w:rPr>
-          <w:lang w:val="fr-CH"/>
-        </w:rPr>
-        <w:t>(</w:t>
-      </w:r>
-      <w:proofErr w:type="spellStart"/>
-      <w:r>
-        <w:rPr>
-          <w:lang w:val="fr-CH"/>
-        </w:rPr>
-        <w:t>shapes</w:t>
-      </w:r>
-      <w:proofErr w:type="spellEnd"/>
-      <w:r>
-        <w:rPr>
-          <w:lang w:val="fr-CH"/>
-        </w:rPr>
-        <w:t>)</w:t>
-      </w:r>
-      <w:r>
-        <w:rPr>
-          <w:lang w:val="fr-CH"/>
-        </w:rPr>
-        <w:t>)</w:t>
-      </w:r>
-    </w:p>
-    <w:p>
-      <w:pPr>
-        <w:pStyle w:val="Paragraphedeliste"/>
-        <w:numPr>
-          <w:ilvl w:val="0"/>
-          <w:numId w:val="4"/>
-        </w:numPr>
-        <w:rPr>
-          <w:lang w:val="fr-CH"/>
-        </w:rPr>
-      </w:pPr>
-      <w:proofErr w:type="spellStart"/>
-      <w:r>
-        <w:rPr>
-          <w:lang w:val="fr-CH"/>
-        </w:rPr>
-        <w:t>Mean</w:t>
-      </w:r>
-      <w:proofErr w:type="spellEnd"/>
-      <w:r>
-        <w:rPr>
-          <w:lang w:val="fr-CH"/>
-        </w:rPr>
-        <w:t xml:space="preserve">-Shift Segmentation </w:t>
-      </w:r>
-    </w:p>
-    <w:p>
-      <w:pPr>
-        <w:pStyle w:val="Paragraphedeliste"/>
-        <w:numPr>
-          <w:ilvl w:val="0"/>
-          <w:numId w:val="4"/>
-        </w:numPr>
-        <w:rPr>
-          <w:lang w:val="fr-CH"/>
-        </w:rPr>
-      </w:pPr>
-      <w:r>
-        <w:rPr>
-          <w:lang w:val="fr-CH"/>
-        </w:rPr>
-        <w:t>VGG16 -&gt; essayer avec un réentrainement plus tard</w:t>
-      </w:r>
-    </w:p>
-    <w:p>
-      <w:pPr>
-        <w:rPr>
-          <w:lang w:val="fr-CH"/>
-        </w:rPr>
-      </w:pPr>
+        <w:t>, région, taille, variance, couleur moyenne)</w:t>
+      </w:r>
     </w:p>
     <w:p>
       <w:pPr>
@@ -1094,6 +1089,119 @@
     </w:lvl>
   </w:abstractNum>
   <w:abstractNum w:abstractNumId="2" w15:restartNumberingAfterBreak="0">
+    <w:nsid w:val="77217A1F"/>
+    <w:multiLevelType w:val="hybridMultilevel"/>
+    <w:tmpl w:val="C0E8364A"/>
+    <w:lvl w:ilvl="0" w:tplc="040C0001">
+      <w:start w:val="1"/>
+      <w:numFmt w:val="bullet"/>
+      <w:lvlText w:val=""/>
+      <w:lvlJc w:val="left"/>
+      <w:pPr>
+        <w:ind w:left="720" w:hanging="360"/>
+      </w:pPr>
+      <w:rPr>
+        <w:rFonts w:ascii="Symbol" w:hAnsi="Symbol" w:hint="default"/>
+      </w:rPr>
+    </w:lvl>
+    <w:lvl w:ilvl="1" w:tplc="040C0003">
+      <w:start w:val="1"/>
+      <w:numFmt w:val="bullet"/>
+      <w:lvlText w:val="o"/>
+      <w:lvlJc w:val="left"/>
+      <w:pPr>
+        <w:ind w:left="1440" w:hanging="360"/>
+      </w:pPr>
+      <w:rPr>
+        <w:rFonts w:ascii="Courier New" w:hAnsi="Courier New" w:cs="Courier New" w:hint="default"/>
+      </w:rPr>
+    </w:lvl>
+    <w:lvl w:ilvl="2" w:tplc="040C0005" w:tentative="1">
+      <w:start w:val="1"/>
+      <w:numFmt w:val="bullet"/>
+      <w:lvlText w:val=""/>
+      <w:lvlJc w:val="left"/>
+      <w:pPr>
+        <w:ind w:left="2160" w:hanging="360"/>
+      </w:pPr>
+      <w:rPr>
+        <w:rFonts w:ascii="Wingdings" w:hAnsi="Wingdings" w:hint="default"/>
+      </w:rPr>
+    </w:lvl>
+    <w:lvl w:ilvl="3" w:tplc="040C0001" w:tentative="1">
+      <w:start w:val="1"/>
+      <w:numFmt w:val="bullet"/>
+      <w:lvlText w:val=""/>
+      <w:lvlJc w:val="left"/>
+      <w:pPr>
+        <w:ind w:left="2880" w:hanging="360"/>
+      </w:pPr>
+      <w:rPr>
+        <w:rFonts w:ascii="Symbol" w:hAnsi="Symbol" w:hint="default"/>
+      </w:rPr>
+    </w:lvl>
+    <w:lvl w:ilvl="4" w:tplc="040C0003" w:tentative="1">
+      <w:start w:val="1"/>
+      <w:numFmt w:val="bullet"/>
+      <w:lvlText w:val="o"/>
+      <w:lvlJc w:val="left"/>
+      <w:pPr>
+        <w:ind w:left="3600" w:hanging="360"/>
+      </w:pPr>
+      <w:rPr>
+        <w:rFonts w:ascii="Courier New" w:hAnsi="Courier New" w:cs="Courier New" w:hint="default"/>
+      </w:rPr>
+    </w:lvl>
+    <w:lvl w:ilvl="5" w:tplc="040C0005" w:tentative="1">
+      <w:start w:val="1"/>
+      <w:numFmt w:val="bullet"/>
+      <w:lvlText w:val=""/>
+      <w:lvlJc w:val="left"/>
+      <w:pPr>
+        <w:ind w:left="4320" w:hanging="360"/>
+      </w:pPr>
+      <w:rPr>
+        <w:rFonts w:ascii="Wingdings" w:hAnsi="Wingdings" w:hint="default"/>
+      </w:rPr>
+    </w:lvl>
+    <w:lvl w:ilvl="6" w:tplc="040C0001" w:tentative="1">
+      <w:start w:val="1"/>
+      <w:numFmt w:val="bullet"/>
+      <w:lvlText w:val=""/>
+      <w:lvlJc w:val="left"/>
+      <w:pPr>
+        <w:ind w:left="5040" w:hanging="360"/>
+      </w:pPr>
+      <w:rPr>
+        <w:rFonts w:ascii="Symbol" w:hAnsi="Symbol" w:hint="default"/>
+      </w:rPr>
+    </w:lvl>
+    <w:lvl w:ilvl="7" w:tplc="040C0003" w:tentative="1">
+      <w:start w:val="1"/>
+      <w:numFmt w:val="bullet"/>
+      <w:lvlText w:val="o"/>
+      <w:lvlJc w:val="left"/>
+      <w:pPr>
+        <w:ind w:left="5760" w:hanging="360"/>
+      </w:pPr>
+      <w:rPr>
+        <w:rFonts w:ascii="Courier New" w:hAnsi="Courier New" w:cs="Courier New" w:hint="default"/>
+      </w:rPr>
+    </w:lvl>
+    <w:lvl w:ilvl="8" w:tplc="040C0005" w:tentative="1">
+      <w:start w:val="1"/>
+      <w:numFmt w:val="bullet"/>
+      <w:lvlText w:val=""/>
+      <w:lvlJc w:val="left"/>
+      <w:pPr>
+        <w:ind w:left="6480" w:hanging="360"/>
+      </w:pPr>
+      <w:rPr>
+        <w:rFonts w:ascii="Wingdings" w:hAnsi="Wingdings" w:hint="default"/>
+      </w:rPr>
+    </w:lvl>
+  </w:abstractNum>
+  <w:abstractNum w:abstractNumId="3" w15:restartNumberingAfterBreak="0">
     <w:nsid w:val="7B732E8D"/>
     <w:multiLevelType w:val="hybridMultilevel"/>
     <w:tmpl w:val="1EEE03D4"/>
@@ -1206,7 +1314,7 @@
       </w:rPr>
     </w:lvl>
   </w:abstractNum>
-  <w:abstractNum w:abstractNumId="3" w15:restartNumberingAfterBreak="0">
+  <w:abstractNum w:abstractNumId="4" w15:restartNumberingAfterBreak="0">
     <w:nsid w:val="7C1F0AE8"/>
     <w:multiLevelType w:val="hybridMultilevel"/>
     <w:tmpl w:val="231A0EBA"/>
@@ -1326,10 +1434,13 @@
     <w:abstractNumId w:val="0"/>
   </w:num>
   <w:num w:numId="3" w16cid:durableId="380982090">
-    <w:abstractNumId w:val="2"/>
+    <w:abstractNumId w:val="3"/>
   </w:num>
   <w:num w:numId="4" w16cid:durableId="208151510">
-    <w:abstractNumId w:val="3"/>
+    <w:abstractNumId w:val="4"/>
+  </w:num>
+  <w:num w:numId="5" w16cid:durableId="982269084">
+    <w:abstractNumId w:val="2"/>
   </w:num>
 </w:numbering>
 </file>

</xml_diff>

<commit_message>
Adding new env file and rdv summary of the day
</commit_message>
<xml_diff>
--- a/Résumé_séances.docx
+++ b/Résumé_séances.docx
@@ -662,14 +662,12 @@
         <w:lastRenderedPageBreak/>
         <w:t xml:space="preserve">Range pour </w:t>
       </w:r>
-      <w:proofErr w:type="spellStart"/>
-      <w:r>
-        <w:rPr>
-          <w:lang w:val="fr-CH"/>
-        </w:rPr>
-        <w:t>age</w:t>
-      </w:r>
-      <w:proofErr w:type="spellEnd"/>
+      <w:r>
+        <w:rPr>
+          <w:lang w:val="fr-CH"/>
+        </w:rPr>
+        <w:t>âge</w:t>
+      </w:r>
       <w:r>
         <w:rPr>
           <w:lang w:val="fr-CH"/>
@@ -766,14 +764,265 @@
         </w:rPr>
         <w:t xml:space="preserve">Regarder transformée de </w:t>
       </w:r>
+      <w:r>
+        <w:rPr>
+          <w:lang w:val="fr-CH"/>
+        </w:rPr>
+        <w:t>F</w:t>
+      </w:r>
+      <w:r>
+        <w:rPr>
+          <w:lang w:val="fr-CH"/>
+        </w:rPr>
+        <w:t xml:space="preserve">ourier et </w:t>
+      </w:r>
       <w:proofErr w:type="spellStart"/>
       <w:r>
         <w:rPr>
           <w:lang w:val="fr-CH"/>
         </w:rPr>
-        <w:t>fourier</w:t>
+        <w:t>W</w:t>
+      </w:r>
+      <w:r>
+        <w:rPr>
+          <w:lang w:val="fr-CH"/>
+        </w:rPr>
+        <w:t>avelet</w:t>
       </w:r>
       <w:proofErr w:type="spellEnd"/>
+    </w:p>
+    <w:p>
+      <w:pPr>
+        <w:pStyle w:val="Paragraphedeliste"/>
+        <w:numPr>
+          <w:ilvl w:val="0"/>
+          <w:numId w:val="5"/>
+        </w:numPr>
+        <w:rPr>
+          <w:lang w:val="fr-CH"/>
+        </w:rPr>
+      </w:pPr>
+      <w:r>
+        <w:rPr>
+          <w:lang w:val="fr-CH"/>
+        </w:rPr>
+        <w:t xml:space="preserve">Création base de </w:t>
+      </w:r>
+      <w:r>
+        <w:rPr>
+          <w:lang w:val="fr-CH"/>
+        </w:rPr>
+        <w:t>données</w:t>
+      </w:r>
+      <w:r>
+        <w:rPr>
+          <w:lang w:val="fr-CH"/>
+        </w:rPr>
+        <w:t xml:space="preserve"> avec (nom, année, </w:t>
+      </w:r>
+      <w:r>
+        <w:rPr>
+          <w:lang w:val="fr-CH"/>
+        </w:rPr>
+        <w:t>âge</w:t>
+      </w:r>
+      <w:r>
+        <w:rPr>
+          <w:lang w:val="fr-CH"/>
+        </w:rPr>
+        <w:t>, région, taille, variance, couleur moyenne)</w:t>
+      </w:r>
+    </w:p>
+    <w:p>
+      <w:pPr>
+        <w:rPr>
+          <w:lang w:val="fr-CH"/>
+        </w:rPr>
+      </w:pPr>
+      <w:r>
+        <w:rPr>
+          <w:lang w:val="fr-CH"/>
+        </w:rPr>
+        <w:t>Mardi 07/11 :</w:t>
+      </w:r>
+    </w:p>
+    <w:p>
+      <w:pPr>
+        <w:pStyle w:val="Paragraphedeliste"/>
+        <w:numPr>
+          <w:ilvl w:val="0"/>
+          <w:numId w:val="6"/>
+        </w:numPr>
+        <w:rPr>
+          <w:lang w:val="fr-CH"/>
+        </w:rPr>
+      </w:pPr>
+      <w:r>
+        <w:rPr>
+          <w:lang w:val="fr-CH"/>
+        </w:rPr>
+        <w:t>Concernant les régions fusionner :</w:t>
+      </w:r>
+    </w:p>
+    <w:p>
+      <w:pPr>
+        <w:pStyle w:val="Paragraphedeliste"/>
+        <w:numPr>
+          <w:ilvl w:val="1"/>
+          <w:numId w:val="6"/>
+        </w:numPr>
+        <w:rPr>
+          <w:lang w:val="fr-CH"/>
+        </w:rPr>
+      </w:pPr>
+      <w:proofErr w:type="spellStart"/>
+      <w:r>
+        <w:rPr>
+          <w:lang w:val="fr-CH"/>
+        </w:rPr>
+        <w:t>Micronesia</w:t>
+      </w:r>
+      <w:proofErr w:type="spellEnd"/>
+      <w:r>
+        <w:rPr>
+          <w:lang w:val="fr-CH"/>
+        </w:rPr>
+        <w:t xml:space="preserve"> and </w:t>
+      </w:r>
+      <w:proofErr w:type="spellStart"/>
+      <w:r>
+        <w:rPr>
+          <w:lang w:val="fr-CH"/>
+        </w:rPr>
+        <w:t>Southeast</w:t>
+      </w:r>
+      <w:proofErr w:type="spellEnd"/>
+      <w:r>
+        <w:rPr>
+          <w:lang w:val="fr-CH"/>
+        </w:rPr>
+        <w:t xml:space="preserve"> Asia</w:t>
+      </w:r>
+    </w:p>
+    <w:p>
+      <w:pPr>
+        <w:pStyle w:val="Paragraphedeliste"/>
+        <w:numPr>
+          <w:ilvl w:val="1"/>
+          <w:numId w:val="6"/>
+        </w:numPr>
+        <w:rPr>
+          <w:lang w:val="fr-CH"/>
+        </w:rPr>
+      </w:pPr>
+      <w:proofErr w:type="spellStart"/>
+      <w:r>
+        <w:rPr>
+          <w:lang w:val="fr-CH"/>
+        </w:rPr>
+        <w:t>Polynesia</w:t>
+      </w:r>
+      <w:proofErr w:type="spellEnd"/>
+      <w:r>
+        <w:rPr>
+          <w:lang w:val="fr-CH"/>
+        </w:rPr>
+        <w:t xml:space="preserve"> and </w:t>
+      </w:r>
+      <w:proofErr w:type="spellStart"/>
+      <w:r>
+        <w:rPr>
+          <w:lang w:val="fr-CH"/>
+        </w:rPr>
+        <w:t>Melanesia</w:t>
+      </w:r>
+      <w:proofErr w:type="spellEnd"/>
+      <w:r>
+        <w:rPr>
+          <w:lang w:val="fr-CH"/>
+        </w:rPr>
+        <w:t xml:space="preserve"> and </w:t>
+      </w:r>
+      <w:proofErr w:type="spellStart"/>
+      <w:r>
+        <w:rPr>
+          <w:lang w:val="fr-CH"/>
+        </w:rPr>
+        <w:t>Australia</w:t>
+      </w:r>
+      <w:proofErr w:type="spellEnd"/>
+      <w:r>
+        <w:rPr>
+          <w:lang w:val="fr-CH"/>
+        </w:rPr>
+        <w:t xml:space="preserve"> and New </w:t>
+      </w:r>
+      <w:proofErr w:type="spellStart"/>
+      <w:r>
+        <w:rPr>
+          <w:lang w:val="fr-CH"/>
+        </w:rPr>
+        <w:t>Zealand</w:t>
+      </w:r>
+      <w:proofErr w:type="spellEnd"/>
+    </w:p>
+    <w:p>
+      <w:pPr>
+        <w:pStyle w:val="Paragraphedeliste"/>
+        <w:numPr>
+          <w:ilvl w:val="1"/>
+          <w:numId w:val="6"/>
+        </w:numPr>
+        <w:rPr>
+          <w:lang w:val="fr-CH"/>
+        </w:rPr>
+      </w:pPr>
+      <w:r>
+        <w:rPr>
+          <w:lang w:val="fr-CH"/>
+        </w:rPr>
+        <w:t xml:space="preserve">Western and </w:t>
+      </w:r>
+      <w:proofErr w:type="spellStart"/>
+      <w:r>
+        <w:rPr>
+          <w:lang w:val="fr-CH"/>
+        </w:rPr>
+        <w:t>Southern</w:t>
+      </w:r>
+      <w:proofErr w:type="spellEnd"/>
+      <w:r>
+        <w:rPr>
+          <w:lang w:val="fr-CH"/>
+        </w:rPr>
+        <w:t xml:space="preserve"> Europe</w:t>
+      </w:r>
+    </w:p>
+    <w:p>
+      <w:pPr>
+        <w:pStyle w:val="Paragraphedeliste"/>
+        <w:numPr>
+          <w:ilvl w:val="1"/>
+          <w:numId w:val="6"/>
+        </w:numPr>
+        <w:rPr>
+          <w:lang w:val="fr-CH"/>
+        </w:rPr>
+      </w:pPr>
+      <w:r>
+        <w:rPr>
+          <w:lang w:val="fr-CH"/>
+        </w:rPr>
+        <w:t xml:space="preserve">North </w:t>
+      </w:r>
+      <w:proofErr w:type="spellStart"/>
+      <w:r>
+        <w:rPr>
+          <w:lang w:val="fr-CH"/>
+        </w:rPr>
+        <w:t>Africa</w:t>
+      </w:r>
+      <w:proofErr w:type="spellEnd"/>
       <w:r>
         <w:rPr>
           <w:lang w:val="fr-CH"/>
@@ -785,54 +1034,124 @@
         <w:rPr>
           <w:lang w:val="fr-CH"/>
         </w:rPr>
-        <w:t>wavelet</w:t>
+        <w:t>Sub-Saharan</w:t>
       </w:r>
       <w:proofErr w:type="spellEnd"/>
-    </w:p>
-    <w:p>
-      <w:pPr>
-        <w:pStyle w:val="Paragraphedeliste"/>
-        <w:numPr>
-          <w:ilvl w:val="0"/>
-          <w:numId w:val="5"/>
-        </w:numPr>
-        <w:rPr>
-          <w:lang w:val="fr-CH"/>
-        </w:rPr>
-      </w:pPr>
+      <w:r>
+        <w:rPr>
+          <w:lang w:val="fr-CH"/>
+        </w:rPr>
+        <w:t xml:space="preserve"> </w:t>
+      </w:r>
       <w:proofErr w:type="spellStart"/>
       <w:r>
         <w:rPr>
           <w:lang w:val="fr-CH"/>
         </w:rPr>
-        <w:t>Créeation</w:t>
+        <w:t>Africa</w:t>
       </w:r>
       <w:proofErr w:type="spellEnd"/>
-      <w:r>
-        <w:rPr>
-          <w:lang w:val="fr-CH"/>
-        </w:rPr>
-        <w:t xml:space="preserve"> base de </w:t>
-      </w:r>
-      <w:proofErr w:type="gramStart"/>
-      <w:r>
-        <w:rPr>
-          <w:lang w:val="fr-CH"/>
-        </w:rPr>
-        <w:t>donnée</w:t>
-      </w:r>
-      <w:proofErr w:type="gramEnd"/>
-      <w:r>
-        <w:rPr>
-          <w:lang w:val="fr-CH"/>
-        </w:rPr>
-        <w:t xml:space="preserve"> avec (nom, année, </w:t>
+    </w:p>
+    <w:p>
+      <w:pPr>
+        <w:pStyle w:val="Paragraphedeliste"/>
+        <w:numPr>
+          <w:ilvl w:val="0"/>
+          <w:numId w:val="6"/>
+        </w:numPr>
+        <w:rPr>
+          <w:lang w:val="fr-CH"/>
+        </w:rPr>
+      </w:pPr>
+      <w:r>
+        <w:rPr>
+          <w:lang w:val="fr-CH"/>
+        </w:rPr>
+        <w:t xml:space="preserve">Pour créer des régions balancées, garder les régions a plus de 1000 images et fusionner les autres en autres </w:t>
+      </w:r>
+    </w:p>
+    <w:p>
+      <w:pPr>
+        <w:pStyle w:val="Paragraphedeliste"/>
+        <w:numPr>
+          <w:ilvl w:val="0"/>
+          <w:numId w:val="6"/>
+        </w:numPr>
+        <w:rPr>
+          <w:lang w:val="fr-CH"/>
+        </w:rPr>
+      </w:pPr>
+      <w:r>
+        <w:rPr>
+          <w:lang w:val="fr-CH"/>
+        </w:rPr>
+        <w:t>Mettre une seule valeur pour la variance</w:t>
+      </w:r>
+    </w:p>
+    <w:p>
+      <w:pPr>
+        <w:pStyle w:val="Paragraphedeliste"/>
+        <w:numPr>
+          <w:ilvl w:val="0"/>
+          <w:numId w:val="6"/>
+        </w:numPr>
+        <w:rPr>
+          <w:lang w:val="fr-CH"/>
+        </w:rPr>
+      </w:pPr>
+      <w:r>
+        <w:rPr>
+          <w:lang w:val="fr-CH"/>
+        </w:rPr>
+        <w:t xml:space="preserve">Créer un nouveau repository </w:t>
       </w:r>
       <w:proofErr w:type="spellStart"/>
       <w:r>
         <w:rPr>
           <w:lang w:val="fr-CH"/>
         </w:rPr>
+        <w:t>github</w:t>
+      </w:r>
+      <w:proofErr w:type="spellEnd"/>
+      <w:r>
+        <w:rPr>
+          <w:lang w:val="fr-CH"/>
+        </w:rPr>
+        <w:t xml:space="preserve"> pour visualiser les infos de la base de données (</w:t>
+      </w:r>
+      <w:proofErr w:type="spellStart"/>
+      <w:r>
+        <w:rPr>
+          <w:lang w:val="fr-CH"/>
+        </w:rPr>
+        <w:t>IMAJ_distribution</w:t>
+      </w:r>
+      <w:proofErr w:type="spellEnd"/>
+      <w:r>
+        <w:rPr>
+          <w:lang w:val="fr-CH"/>
+        </w:rPr>
+        <w:t xml:space="preserve">), utiliser </w:t>
+      </w:r>
+      <w:proofErr w:type="spellStart"/>
+      <w:r>
+        <w:rPr>
+          <w:lang w:val="fr-CH"/>
+        </w:rPr>
+        <w:t>github</w:t>
+      </w:r>
+      <w:proofErr w:type="spellEnd"/>
+      <w:r>
+        <w:rPr>
+          <w:lang w:val="fr-CH"/>
+        </w:rPr>
+        <w:t xml:space="preserve"> pages. Le csv doit être loader et doit pouvoir être filtrer par pays, région, </w:t>
+      </w:r>
+      <w:proofErr w:type="spellStart"/>
+      <w:r>
+        <w:rPr>
+          <w:lang w:val="fr-CH"/>
+        </w:rPr>
         <w:t>age</w:t>
       </w:r>
       <w:proofErr w:type="spellEnd"/>
@@ -840,15 +1159,22 @@
         <w:rPr>
           <w:lang w:val="fr-CH"/>
         </w:rPr>
-        <w:t>, région, taille, variance, couleur moyenne)</w:t>
-      </w:r>
-    </w:p>
-    <w:p>
-      <w:pPr>
-        <w:rPr>
-          <w:lang w:val="fr-CH"/>
-        </w:rPr>
-      </w:pPr>
+        <w:t xml:space="preserve">, année pour afficher le nombre d’image et pourquoi pas afficher sur une </w:t>
+      </w:r>
+      <w:proofErr w:type="spellStart"/>
+      <w:r>
+        <w:rPr>
+          <w:lang w:val="fr-CH"/>
+        </w:rPr>
+        <w:t>map</w:t>
+      </w:r>
+      <w:proofErr w:type="spellEnd"/>
+      <w:r>
+        <w:rPr>
+          <w:lang w:val="fr-CH"/>
+        </w:rPr>
+        <w:t xml:space="preserve"> de pays.</w:t>
+      </w:r>
     </w:p>
     <w:sectPr>
       <w:pgSz w:w="12240" w:h="15840"/>
@@ -863,6 +1189,119 @@
 <file path=word/numbering.xml><?xml version="1.0" encoding="utf-8"?>
 <w:numbering xmlns:wpc="http://schemas.microsoft.com/office/word/2010/wordprocessingCanvas" xmlns:cx="http://schemas.microsoft.com/office/drawing/2014/chartex" xmlns:cx1="http://schemas.microsoft.com/office/drawing/2015/9/8/chartex" xmlns:cx2="http://schemas.microsoft.com/office/drawing/2015/10/21/chartex" xmlns:cx3="http://schemas.microsoft.com/office/drawing/2016/5/9/chartex" xmlns:cx4="http://schemas.microsoft.com/office/drawing/2016/5/10/chartex" xmlns:cx5="http://schemas.microsoft.com/office/drawing/2016/5/11/chartex" xmlns:cx6="http://schemas.microsoft.com/office/drawing/2016/5/12/chartex" xmlns:cx7="http://schemas.microsoft.com/office/drawing/2016/5/13/chartex" xmlns:cx8="http://schemas.microsoft.com/office/drawing/2016/5/14/chartex" xmlns:mc="http://schemas.openxmlformats.org/markup-compatibility/2006" xmlns:aink="http://schemas.microsoft.com/office/drawing/2016/ink" xmlns:am3d="http://schemas.microsoft.com/office/drawing/2017/model3d" xmlns:o="urn:schemas-microsoft-com:office:office" xmlns:oel="http://schemas.microsoft.com/office/2019/extlst" xmlns:r="http://schemas.openxmlformats.org/officeDocument/2006/relationships" xmlns:m="http://schemas.openxmlformats.org/officeDocument/2006/math" xmlns:v="urn:schemas-microsoft-com:vml" xmlns:wp14="http://schemas.microsoft.com/office/word/2010/wordprocessingDrawing" xmlns:wp="http://schemas.openxmlformats.org/drawingml/2006/wordprocessingDrawing" xmlns:w10="urn:schemas-microsoft-com:office:word" xmlns:w="http://schemas.openxmlformats.org/wordprocessingml/2006/main" xmlns:w14="http://schemas.microsoft.com/office/word/2010/wordml" xmlns:w15="http://schemas.microsoft.com/office/word/2012/wordml" xmlns:w16cex="http://schemas.microsoft.com/office/word/2018/wordml/cex" xmlns:w16cid="http://schemas.microsoft.com/office/word/2016/wordml/cid" xmlns:w16="http://schemas.microsoft.com/office/word/2018/wordml" xmlns:w16sdtdh="http://schemas.microsoft.com/office/word/2020/wordml/sdtdatahash" xmlns:w16se="http://schemas.microsoft.com/office/word/2015/wordml/symex" xmlns:wpg="http://schemas.microsoft.com/office/word/2010/wordprocessingGroup" xmlns:wpi="http://schemas.microsoft.com/office/word/2010/wordprocessingInk" xmlns:wne="http://schemas.microsoft.com/office/word/2006/wordml" xmlns:wps="http://schemas.microsoft.com/office/word/2010/wordprocessingShape" mc:Ignorable="w14 w15 w16se w16cid w16 w16cex w16sdtdh wp14">
   <w:abstractNum w:abstractNumId="0" w15:restartNumberingAfterBreak="0">
+    <w:nsid w:val="04653989"/>
+    <w:multiLevelType w:val="hybridMultilevel"/>
+    <w:tmpl w:val="4E14A7AE"/>
+    <w:lvl w:ilvl="0" w:tplc="040C0001">
+      <w:start w:val="1"/>
+      <w:numFmt w:val="bullet"/>
+      <w:lvlText w:val=""/>
+      <w:lvlJc w:val="left"/>
+      <w:pPr>
+        <w:ind w:left="720" w:hanging="360"/>
+      </w:pPr>
+      <w:rPr>
+        <w:rFonts w:ascii="Symbol" w:hAnsi="Symbol" w:hint="default"/>
+      </w:rPr>
+    </w:lvl>
+    <w:lvl w:ilvl="1" w:tplc="040C0003">
+      <w:start w:val="1"/>
+      <w:numFmt w:val="bullet"/>
+      <w:lvlText w:val="o"/>
+      <w:lvlJc w:val="left"/>
+      <w:pPr>
+        <w:ind w:left="1440" w:hanging="360"/>
+      </w:pPr>
+      <w:rPr>
+        <w:rFonts w:ascii="Courier New" w:hAnsi="Courier New" w:cs="Courier New" w:hint="default"/>
+      </w:rPr>
+    </w:lvl>
+    <w:lvl w:ilvl="2" w:tplc="040C0005" w:tentative="1">
+      <w:start w:val="1"/>
+      <w:numFmt w:val="bullet"/>
+      <w:lvlText w:val=""/>
+      <w:lvlJc w:val="left"/>
+      <w:pPr>
+        <w:ind w:left="2160" w:hanging="360"/>
+      </w:pPr>
+      <w:rPr>
+        <w:rFonts w:ascii="Wingdings" w:hAnsi="Wingdings" w:hint="default"/>
+      </w:rPr>
+    </w:lvl>
+    <w:lvl w:ilvl="3" w:tplc="040C0001" w:tentative="1">
+      <w:start w:val="1"/>
+      <w:numFmt w:val="bullet"/>
+      <w:lvlText w:val=""/>
+      <w:lvlJc w:val="left"/>
+      <w:pPr>
+        <w:ind w:left="2880" w:hanging="360"/>
+      </w:pPr>
+      <w:rPr>
+        <w:rFonts w:ascii="Symbol" w:hAnsi="Symbol" w:hint="default"/>
+      </w:rPr>
+    </w:lvl>
+    <w:lvl w:ilvl="4" w:tplc="040C0003" w:tentative="1">
+      <w:start w:val="1"/>
+      <w:numFmt w:val="bullet"/>
+      <w:lvlText w:val="o"/>
+      <w:lvlJc w:val="left"/>
+      <w:pPr>
+        <w:ind w:left="3600" w:hanging="360"/>
+      </w:pPr>
+      <w:rPr>
+        <w:rFonts w:ascii="Courier New" w:hAnsi="Courier New" w:cs="Courier New" w:hint="default"/>
+      </w:rPr>
+    </w:lvl>
+    <w:lvl w:ilvl="5" w:tplc="040C0005" w:tentative="1">
+      <w:start w:val="1"/>
+      <w:numFmt w:val="bullet"/>
+      <w:lvlText w:val=""/>
+      <w:lvlJc w:val="left"/>
+      <w:pPr>
+        <w:ind w:left="4320" w:hanging="360"/>
+      </w:pPr>
+      <w:rPr>
+        <w:rFonts w:ascii="Wingdings" w:hAnsi="Wingdings" w:hint="default"/>
+      </w:rPr>
+    </w:lvl>
+    <w:lvl w:ilvl="6" w:tplc="040C0001" w:tentative="1">
+      <w:start w:val="1"/>
+      <w:numFmt w:val="bullet"/>
+      <w:lvlText w:val=""/>
+      <w:lvlJc w:val="left"/>
+      <w:pPr>
+        <w:ind w:left="5040" w:hanging="360"/>
+      </w:pPr>
+      <w:rPr>
+        <w:rFonts w:ascii="Symbol" w:hAnsi="Symbol" w:hint="default"/>
+      </w:rPr>
+    </w:lvl>
+    <w:lvl w:ilvl="7" w:tplc="040C0003" w:tentative="1">
+      <w:start w:val="1"/>
+      <w:numFmt w:val="bullet"/>
+      <w:lvlText w:val="o"/>
+      <w:lvlJc w:val="left"/>
+      <w:pPr>
+        <w:ind w:left="5760" w:hanging="360"/>
+      </w:pPr>
+      <w:rPr>
+        <w:rFonts w:ascii="Courier New" w:hAnsi="Courier New" w:cs="Courier New" w:hint="default"/>
+      </w:rPr>
+    </w:lvl>
+    <w:lvl w:ilvl="8" w:tplc="040C0005" w:tentative="1">
+      <w:start w:val="1"/>
+      <w:numFmt w:val="bullet"/>
+      <w:lvlText w:val=""/>
+      <w:lvlJc w:val="left"/>
+      <w:pPr>
+        <w:ind w:left="6480" w:hanging="360"/>
+      </w:pPr>
+      <w:rPr>
+        <w:rFonts w:ascii="Wingdings" w:hAnsi="Wingdings" w:hint="default"/>
+      </w:rPr>
+    </w:lvl>
+  </w:abstractNum>
+  <w:abstractNum w:abstractNumId="1" w15:restartNumberingAfterBreak="0">
     <w:nsid w:val="245C20B5"/>
     <w:multiLevelType w:val="hybridMultilevel"/>
     <w:tmpl w:val="DD82576C"/>
@@ -975,7 +1414,7 @@
       </w:rPr>
     </w:lvl>
   </w:abstractNum>
-  <w:abstractNum w:abstractNumId="1" w15:restartNumberingAfterBreak="0">
+  <w:abstractNum w:abstractNumId="2" w15:restartNumberingAfterBreak="0">
     <w:nsid w:val="3A7027BC"/>
     <w:multiLevelType w:val="hybridMultilevel"/>
     <w:tmpl w:val="21681DE2"/>
@@ -1088,7 +1527,7 @@
       </w:rPr>
     </w:lvl>
   </w:abstractNum>
-  <w:abstractNum w:abstractNumId="2" w15:restartNumberingAfterBreak="0">
+  <w:abstractNum w:abstractNumId="3" w15:restartNumberingAfterBreak="0">
     <w:nsid w:val="77217A1F"/>
     <w:multiLevelType w:val="hybridMultilevel"/>
     <w:tmpl w:val="C0E8364A"/>
@@ -1201,7 +1640,7 @@
       </w:rPr>
     </w:lvl>
   </w:abstractNum>
-  <w:abstractNum w:abstractNumId="3" w15:restartNumberingAfterBreak="0">
+  <w:abstractNum w:abstractNumId="4" w15:restartNumberingAfterBreak="0">
     <w:nsid w:val="7B732E8D"/>
     <w:multiLevelType w:val="hybridMultilevel"/>
     <w:tmpl w:val="1EEE03D4"/>
@@ -1314,7 +1753,7 @@
       </w:rPr>
     </w:lvl>
   </w:abstractNum>
-  <w:abstractNum w:abstractNumId="4" w15:restartNumberingAfterBreak="0">
+  <w:abstractNum w:abstractNumId="5" w15:restartNumberingAfterBreak="0">
     <w:nsid w:val="7C1F0AE8"/>
     <w:multiLevelType w:val="hybridMultilevel"/>
     <w:tmpl w:val="231A0EBA"/>
@@ -1428,19 +1867,22 @@
     </w:lvl>
   </w:abstractNum>
   <w:num w:numId="1" w16cid:durableId="602349614">
+    <w:abstractNumId w:val="2"/>
+  </w:num>
+  <w:num w:numId="2" w16cid:durableId="1225071010">
     <w:abstractNumId w:val="1"/>
   </w:num>
-  <w:num w:numId="2" w16cid:durableId="1225071010">
-    <w:abstractNumId w:val="0"/>
+  <w:num w:numId="3" w16cid:durableId="380982090">
+    <w:abstractNumId w:val="4"/>
   </w:num>
-  <w:num w:numId="3" w16cid:durableId="380982090">
+  <w:num w:numId="4" w16cid:durableId="208151510">
+    <w:abstractNumId w:val="5"/>
+  </w:num>
+  <w:num w:numId="5" w16cid:durableId="982269084">
     <w:abstractNumId w:val="3"/>
   </w:num>
-  <w:num w:numId="4" w16cid:durableId="208151510">
-    <w:abstractNumId w:val="4"/>
-  </w:num>
-  <w:num w:numId="5" w16cid:durableId="982269084">
-    <w:abstractNumId w:val="2"/>
+  <w:num w:numId="6" w16cid:durableId="2092922293">
+    <w:abstractNumId w:val="0"/>
   </w:num>
 </w:numbering>
 </file>

</xml_diff>